<commit_message>
Se agrego la API para direcciones y se mejoro el fronted
</commit_message>
<xml_diff>
--- a/backend/Divorcio_Administrativo_Zenobia_Juliana_Felipe_Cruz.docx
+++ b/backend/Divorcio_Administrativo_Zenobia_Juliana_Felipe_Cruz.docx
@@ -32,7 +32,7 @@
         <w:t>P R E S E N T E:</w:t>
         <w:br/>
         <w:br/>
-        <w:t>Quienes suscribimos, Zenobia Juliana Felipe cruz y gabriel lizardi rocha, por nuestro propio derecho, señalando como domicilio para oír y recibir notificaciones, valores y documentos, el ubicado en 5 de Mayo, 332, la era, 09720, ciudad de méxico, comparecemos respetuosamente para exponer:</w:t>
+        <w:t>Quienes suscribimos, Zenobia Juliana Felipe Cruz y Gabriel Lizardi Rocha, por nuestro propio derecho, señalando como domicilio para oír y recibir notificaciones, valores y documentos, el ubicado en Avenida 5 de Mayo 332, La Era I y II, Ciudad de México, CDMX, México, comparecemos respetuosamente para exponer:</w:t>
         <w:br/>
         <w:br/>
         <w:t>Que por medio del presente escrito, y con fundamento en el artículo 272 del Código Civil para la Ciudad de México, venimos a solicitar de manera conjunta y de común acuerdo el divorcio por la vía administrativa, conforme a los siguientes:</w:t>
@@ -53,7 +53,7 @@
         <w:jc w:val="both"/>
       </w:pPr>
       <w:r>
-        <w:t>1. Con fecha 23 de septiembre de 2004, contrajimos matrimonio civil ante la autoridad correspondiente en la Ciudad de México, lo cual se acredita con el acta de matrimonio que anexamos al presente escrito.</w:t>
+        <w:t>1. Con fecha 13 de agosto de 2025, contrajimos matrimonio civil ante la autoridad correspondiente en la Ciudad de México, lo cual se acredita con el acta de matrimonio que anexamos al presente escrito.</w:t>
       </w:r>
     </w:p>
     <w:p>
@@ -154,7 +154,7 @@
         <w:t>PROTESTAMOS LO NECESARIO.</w:t>
         <w:br/>
         <w:br/>
-        <w:t>Ciudad de México, a 13 de junio de 2025</w:t>
+        <w:t>Ciudad de México, a 15 de junio de 2025</w:t>
         <w:br/>
         <w:br/>
         <w:t>_________________________________</w:t>

</xml_diff>

<commit_message>
Carga dinámica de Google Maps API con .env
</commit_message>
<xml_diff>
--- a/backend/Divorcio_Administrativo_Zenobia_Juliana_Felipe_Cruz.docx
+++ b/backend/Divorcio_Administrativo_Zenobia_Juliana_Felipe_Cruz.docx
@@ -32,7 +32,7 @@
         <w:t>P R E S E N T E:</w:t>
         <w:br/>
         <w:br/>
-        <w:t>Quienes suscribimos, Zenobia Juliana Felipe Cruz y Gabriel Lizardi Rocha, por nuestro propio derecho, señalando como domicilio para oír y recibir notificaciones, valores y documentos, el ubicado en Avenida 5 de Mayo 332, La Era I y II, Ciudad de México, CDMX, México, comparecemos respetuosamente para exponer:</w:t>
+        <w:t>Quienes suscribimos, Zenobia Juliana Felipe Cruz y Gabriel Lizardi Rocha, por nuestro propio derecho, señalando como domicilio para oír y recibir notificaciones, valores y documentos, el ubicado en Calle Yaquis 37, Acueducto Tenayuca, Tlalnepantla de Baz, Estado de México, México, comparecemos respetuosamente para exponer:</w:t>
         <w:br/>
         <w:br/>
         <w:t>Que por medio del presente escrito, y con fundamento en el artículo 272 del Código Civil para la Ciudad de México, venimos a solicitar de manera conjunta y de común acuerdo el divorcio por la vía administrativa, conforme a los siguientes:</w:t>
@@ -53,7 +53,7 @@
         <w:jc w:val="both"/>
       </w:pPr>
       <w:r>
-        <w:t>1. Con fecha 13 de agosto de 2025, contrajimos matrimonio civil ante la autoridad correspondiente en la Ciudad de México, lo cual se acredita con el acta de matrimonio que anexamos al presente escrito.</w:t>
+        <w:t>1. Con fecha 12 de septiembre de 2024, contrajimos matrimonio civil ante la autoridad correspondiente en la Ciudad de México, lo cual se acredita con el acta de matrimonio que anexamos al presente escrito.</w:t>
       </w:r>
     </w:p>
     <w:p>
@@ -154,7 +154,7 @@
         <w:t>PROTESTAMOS LO NECESARIO.</w:t>
         <w:br/>
         <w:br/>
-        <w:t>Ciudad de México, a 15 de junio de 2025</w:t>
+        <w:t>Ciudad de México, a 17 de junio de 2025</w:t>
         <w:br/>
         <w:br/>
         <w:t>_________________________________</w:t>

</xml_diff>

<commit_message>
Animación para la generación del documento
</commit_message>
<xml_diff>
--- a/backend/Divorcio_Administrativo_Zenobia_Juliana_Felipe_Cruz.docx
+++ b/backend/Divorcio_Administrativo_Zenobia_Juliana_Felipe_Cruz.docx
@@ -14,7 +14,7 @@
         <w:br/>
         <w:t>Vs</w:t>
         <w:br/>
-        <w:t>GABRIEL LIZARDI ROCHA</w:t>
+        <w:t>LUIS</w:t>
         <w:br/>
         <w:t>JUICIO: DIVORCIO ADMINISTRATIVO</w:t>
         <w:br/>
@@ -32,7 +32,7 @@
         <w:t>P R E S E N T E:</w:t>
         <w:br/>
         <w:br/>
-        <w:t>Quienes suscribimos, Zenobia Juliana Felipe Cruz y Gabriel Lizardi Rocha, por nuestro propio derecho, señalando como domicilio para oír y recibir notificaciones, valores y documentos, el ubicado en Calle Yaquis 37, Acueducto Tenayuca, Tlalnepantla de Baz, Estado de México, México, comparecemos respetuosamente para exponer:</w:t>
+        <w:t>Quienes suscribimos, Zenobia Juliana Felipe Cruz y Luis, por nuestro propio derecho, señalando como domicilio para oír y recibir notificaciones, valores y documentos, el ubicado en Av Juan de Dios Bátiz, Juan de Dios Bátiz I, Ciudad de México, CDMX, México, comparecemos respetuosamente para exponer:</w:t>
         <w:br/>
         <w:br/>
         <w:t>Que por medio del presente escrito, y con fundamento en el artículo 272 del Código Civil para la Ciudad de México, venimos a solicitar de manera conjunta y de común acuerdo el divorcio por la vía administrativa, conforme a los siguientes:</w:t>
@@ -53,7 +53,7 @@
         <w:jc w:val="both"/>
       </w:pPr>
       <w:r>
-        <w:t>1. Con fecha 12 de septiembre de 2024, contrajimos matrimonio civil ante la autoridad correspondiente en la Ciudad de México, lo cual se acredita con el acta de matrimonio que anexamos al presente escrito.</w:t>
+        <w:t>1. Con fecha 12 de septiembre de 2020, contrajimos matrimonio civil ante la autoridad correspondiente en la Ciudad de México, lo cual se acredita con el acta de matrimonio que anexamos al presente escrito.</w:t>
       </w:r>
     </w:p>
     <w:p>
@@ -154,7 +154,7 @@
         <w:t>PROTESTAMOS LO NECESARIO.</w:t>
         <w:br/>
         <w:br/>
-        <w:t>Ciudad de México, a 17 de junio de 2025</w:t>
+        <w:t>Ciudad de México, a 18 de junio de 2025</w:t>
         <w:br/>
         <w:br/>
         <w:t>_________________________________</w:t>
@@ -164,7 +164,7 @@
         <w:br/>
         <w:t>_________________________________</w:t>
         <w:br/>
-        <w:t>GABRIEL LIZARDI ROCHA</w:t>
+        <w:t>LUIS</w:t>
       </w:r>
     </w:p>
     <w:sectPr>

</xml_diff>

<commit_message>
Regresar a la pregunta anterior
</commit_message>
<xml_diff>
--- a/backend/Divorcio_Administrativo_Zenobia_Juliana_Felipe_Cruz.docx
+++ b/backend/Divorcio_Administrativo_Zenobia_Juliana_Felipe_Cruz.docx
@@ -14,7 +14,7 @@
         <w:br/>
         <w:t>Vs</w:t>
         <w:br/>
-        <w:t>LUIS</w:t>
+        <w:t>GABRIEL LIZARDI ROCHA</w:t>
         <w:br/>
         <w:t>JUICIO: DIVORCIO ADMINISTRATIVO</w:t>
         <w:br/>
@@ -32,7 +32,7 @@
         <w:t>P R E S E N T E:</w:t>
         <w:br/>
         <w:br/>
-        <w:t>Quienes suscribimos, Zenobia Juliana Felipe Cruz y Luis, por nuestro propio derecho, señalando como domicilio para oír y recibir notificaciones, valores y documentos, el ubicado en Av Juan de Dios Bátiz, Juan de Dios Bátiz I, Ciudad de México, CDMX, México, comparecemos respetuosamente para exponer:</w:t>
+        <w:t>Quienes suscribimos, Zenobia Juliana Felipe Cruz y Gabriel Lizardi Rocha, por nuestro propio derecho, señalando como domicilio para oír y recibir notificaciones, valores y documentos, el ubicado en Av 5 de Mayo 332, La Era I y II, Iztapalapa, 09720 Ciudad de México, CDMX, México, comparecemos respetuosamente para exponer:</w:t>
         <w:br/>
         <w:br/>
         <w:t>Que por medio del presente escrito, y con fundamento en el artículo 272 del Código Civil para la Ciudad de México, venimos a solicitar de manera conjunta y de común acuerdo el divorcio por la vía administrativa, conforme a los siguientes:</w:t>
@@ -53,7 +53,7 @@
         <w:jc w:val="both"/>
       </w:pPr>
       <w:r>
-        <w:t>1. Con fecha 12 de septiembre de 2020, contrajimos matrimonio civil ante la autoridad correspondiente en la Ciudad de México, lo cual se acredita con el acta de matrimonio que anexamos al presente escrito.</w:t>
+        <w:t>1. Con fecha 16 de septiembre de 2020, contrajimos matrimonio civil ante la autoridad correspondiente en la Ciudad de México, lo cual se acredita con el acta de matrimonio que anexamos al presente escrito.</w:t>
       </w:r>
     </w:p>
     <w:p>
@@ -154,7 +154,7 @@
         <w:t>PROTESTAMOS LO NECESARIO.</w:t>
         <w:br/>
         <w:br/>
-        <w:t>Ciudad de México, a 18 de junio de 2025</w:t>
+        <w:t>Ciudad de México, a 19 de junio de 2025</w:t>
         <w:br/>
         <w:br/>
         <w:t>_________________________________</w:t>
@@ -164,7 +164,7 @@
         <w:br/>
         <w:t>_________________________________</w:t>
         <w:br/>
-        <w:t>LUIS</w:t>
+        <w:t>GABRIEL LIZARDI ROCHA</w:t>
       </w:r>
     </w:p>
     <w:sectPr>

</xml_diff>